<commit_message>
README.txt and VKR2017.docx was modified
</commit_message>
<xml_diff>
--- a/VKR2017.docx
+++ b/VKR2017.docx
@@ -6,14 +6,247 @@
       <w:pPr>
         <w:spacing w:after="0" w:line="360" w:lineRule="auto"/>
         <w:ind w:firstLine="851"/>
+        <w:jc w:val="center"/>
+        <w:rPr>
+          <w:rFonts w:ascii="Times New Roman" w:hAnsi="Times New Roman" w:cs="Times New Roman"/>
+          <w:b/>
+          <w:sz w:val="28"/>
+        </w:rPr>
+      </w:pPr>
+      <w:r>
+        <w:rPr>
+          <w:rFonts w:ascii="Times New Roman" w:hAnsi="Times New Roman" w:cs="Times New Roman"/>
+          <w:b/>
+          <w:sz w:val="28"/>
+        </w:rPr>
+        <w:t>АНОТАЦИЯ</w:t>
+      </w:r>
+    </w:p>
+    <w:p>
+      <w:pPr>
+        <w:rPr>
+          <w:rFonts w:ascii="Times New Roman" w:hAnsi="Times New Roman" w:cs="Times New Roman"/>
+          <w:b/>
+          <w:sz w:val="28"/>
+        </w:rPr>
+      </w:pPr>
+      <w:r>
+        <w:rPr>
+          <w:rFonts w:ascii="Times New Roman" w:hAnsi="Times New Roman" w:cs="Times New Roman"/>
+          <w:b/>
+          <w:sz w:val="28"/>
+        </w:rPr>
+        <w:br w:type="page"/>
+      </w:r>
+    </w:p>
+    <w:sdt>
+      <w:sdtPr>
+        <w:id w:val="1225176689"/>
+        <w:docPartObj>
+          <w:docPartGallery w:val="Table of Contents"/>
+          <w:docPartUnique/>
+        </w:docPartObj>
+      </w:sdtPr>
+      <w:sdtEndPr>
+        <w:rPr>
+          <w:rFonts w:asciiTheme="minorHAnsi" w:eastAsiaTheme="minorHAnsi" w:hAnsiTheme="minorHAnsi" w:cstheme="minorBidi"/>
+          <w:color w:val="auto"/>
+          <w:sz w:val="22"/>
+          <w:szCs w:val="22"/>
+          <w:lang w:eastAsia="en-US"/>
+        </w:rPr>
+      </w:sdtEndPr>
+      <w:sdtContent>
+        <w:p>
+          <w:pPr>
+            <w:pStyle w:val="a3"/>
+            <w:jc w:val="center"/>
+            <w:rPr>
+              <w:rFonts w:ascii="Times New Roman" w:hAnsi="Times New Roman" w:cs="Times New Roman"/>
+              <w:color w:val="auto"/>
+            </w:rPr>
+          </w:pPr>
+          <w:r>
+            <w:rPr>
+              <w:rFonts w:ascii="Times New Roman" w:hAnsi="Times New Roman" w:cs="Times New Roman"/>
+              <w:color w:val="auto"/>
+            </w:rPr>
+            <w:t>Оглавление</w:t>
+          </w:r>
+        </w:p>
+        <w:p>
+          <w:fldSimple w:instr=" TOC \o &quot;1-3&quot; \h \z \u ">
+            <w:r>
+              <w:rPr>
+                <w:b/>
+                <w:bCs/>
+                <w:noProof/>
+              </w:rPr>
+              <w:t>Элементы оглавления не найдены.</w:t>
+            </w:r>
+          </w:fldSimple>
+        </w:p>
+      </w:sdtContent>
+    </w:sdt>
+    <w:p>
+      <w:pPr>
+        <w:rPr>
+          <w:rFonts w:ascii="Times New Roman" w:hAnsi="Times New Roman" w:cs="Times New Roman"/>
+          <w:b/>
+          <w:sz w:val="28"/>
+        </w:rPr>
+      </w:pPr>
+      <w:r>
+        <w:rPr>
+          <w:rFonts w:ascii="Times New Roman" w:hAnsi="Times New Roman" w:cs="Times New Roman"/>
+          <w:b/>
+          <w:sz w:val="28"/>
+        </w:rPr>
+        <w:br w:type="page"/>
+      </w:r>
+    </w:p>
+    <w:p>
+      <w:pPr>
+        <w:spacing w:after="0" w:line="360" w:lineRule="auto"/>
+        <w:ind w:firstLine="851"/>
+        <w:jc w:val="center"/>
+        <w:rPr>
+          <w:rFonts w:ascii="Times New Roman" w:hAnsi="Times New Roman" w:cs="Times New Roman"/>
+          <w:b/>
+          <w:sz w:val="28"/>
+        </w:rPr>
+      </w:pPr>
+      <w:r>
+        <w:rPr>
+          <w:rFonts w:ascii="Times New Roman" w:hAnsi="Times New Roman" w:cs="Times New Roman"/>
+          <w:b/>
+          <w:sz w:val="28"/>
+        </w:rPr>
+        <w:lastRenderedPageBreak/>
+        <w:t>ПЕРЕЧЕНЬ СОКРАЩЕНИЙ И ОБОЗНАЧЕНИЙ</w:t>
+      </w:r>
+    </w:p>
+    <w:p>
+      <w:pPr>
+        <w:rPr>
+          <w:rFonts w:ascii="Times New Roman" w:hAnsi="Times New Roman" w:cs="Times New Roman"/>
+          <w:b/>
+          <w:sz w:val="28"/>
+        </w:rPr>
+      </w:pPr>
+      <w:r>
+        <w:rPr>
+          <w:rFonts w:ascii="Times New Roman" w:hAnsi="Times New Roman" w:cs="Times New Roman"/>
+          <w:b/>
+          <w:sz w:val="28"/>
+        </w:rPr>
+        <w:br w:type="page"/>
+      </w:r>
+    </w:p>
+    <w:p>
+      <w:pPr>
+        <w:spacing w:after="0" w:line="360" w:lineRule="auto"/>
+        <w:ind w:firstLine="851"/>
+        <w:jc w:val="center"/>
+        <w:rPr>
+          <w:rFonts w:ascii="Times New Roman" w:hAnsi="Times New Roman" w:cs="Times New Roman"/>
+          <w:b/>
+          <w:sz w:val="28"/>
+        </w:rPr>
+      </w:pPr>
+      <w:r>
+        <w:rPr>
+          <w:rFonts w:ascii="Times New Roman" w:hAnsi="Times New Roman" w:cs="Times New Roman"/>
+          <w:b/>
+          <w:sz w:val="28"/>
+        </w:rPr>
+        <w:lastRenderedPageBreak/>
+        <w:t>ВВЕДЕНИЕ</w:t>
+      </w:r>
+    </w:p>
+    <w:p>
+      <w:pPr>
+        <w:rPr>
+          <w:rFonts w:ascii="Times New Roman" w:hAnsi="Times New Roman" w:cs="Times New Roman"/>
+          <w:b/>
+          <w:sz w:val="28"/>
+        </w:rPr>
+      </w:pPr>
+      <w:r>
+        <w:rPr>
+          <w:rFonts w:ascii="Times New Roman" w:hAnsi="Times New Roman" w:cs="Times New Roman"/>
+          <w:b/>
+          <w:sz w:val="28"/>
+        </w:rPr>
+        <w:br w:type="page"/>
+      </w:r>
+    </w:p>
+    <w:p>
+      <w:pPr>
+        <w:spacing w:after="0" w:line="360" w:lineRule="auto"/>
+        <w:ind w:firstLine="851"/>
+        <w:jc w:val="center"/>
+        <w:rPr>
+          <w:rFonts w:ascii="Times New Roman" w:hAnsi="Times New Roman" w:cs="Times New Roman"/>
+          <w:b/>
+          <w:sz w:val="28"/>
+        </w:rPr>
+      </w:pPr>
+      <w:r>
+        <w:rPr>
+          <w:rFonts w:ascii="Times New Roman" w:hAnsi="Times New Roman" w:cs="Times New Roman"/>
+          <w:b/>
+          <w:sz w:val="28"/>
+        </w:rPr>
+        <w:lastRenderedPageBreak/>
+        <w:t>АНАЛИЗ ПРЕДМЕТНОЙ ОБЛАСТИ</w:t>
+      </w:r>
+    </w:p>
+    <w:p>
+      <w:pPr>
+        <w:spacing w:after="0" w:line="360" w:lineRule="auto"/>
+        <w:ind w:firstLine="851"/>
         <w:jc w:val="both"/>
         <w:rPr>
           <w:rFonts w:ascii="Times New Roman" w:hAnsi="Times New Roman" w:cs="Times New Roman"/>
+          <w:b/>
           <w:sz w:val="24"/>
+        </w:rPr>
+      </w:pPr>
+      <w:r>
+        <w:rPr>
+          <w:rFonts w:ascii="Times New Roman" w:hAnsi="Times New Roman" w:cs="Times New Roman"/>
+          <w:b/>
+          <w:sz w:val="24"/>
+        </w:rPr>
+        <w:t>Проект и его жизненный цикл</w:t>
+      </w:r>
+    </w:p>
+    <w:p>
+      <w:pPr>
+        <w:spacing w:after="0" w:line="360" w:lineRule="auto"/>
+        <w:ind w:firstLine="851"/>
+        <w:jc w:val="both"/>
+        <w:rPr>
+          <w:rFonts w:ascii="Times New Roman" w:hAnsi="Times New Roman" w:cs="Times New Roman"/>
+          <w:b/>
+          <w:sz w:val="24"/>
+          <w:lang w:val="en-US"/>
         </w:rPr>
       </w:pPr>
       <w:bookmarkStart w:id="0" w:name="_GoBack"/>
       <w:bookmarkEnd w:id="0"/>
+    </w:p>
+    <w:p>
+      <w:pPr>
+        <w:spacing w:after="0" w:line="360" w:lineRule="auto"/>
+        <w:ind w:firstLine="851"/>
+        <w:jc w:val="both"/>
+        <w:rPr>
+          <w:rFonts w:ascii="Times New Roman" w:hAnsi="Times New Roman" w:cs="Times New Roman"/>
+          <w:sz w:val="24"/>
+        </w:rPr>
+      </w:pPr>
     </w:p>
     <w:sectPr>
       <w:pgSz w:w="11906" w:h="16838"/>
@@ -185,10 +418,32 @@
     <w:name w:val="Normal"/>
     <w:qFormat/>
   </w:style>
+  <w:style w:type="paragraph" w:styleId="1">
+    <w:name w:val="heading 1"/>
+    <w:basedOn w:val="a"/>
+    <w:next w:val="a"/>
+    <w:link w:val="10"/>
+    <w:uiPriority w:val="9"/>
+    <w:qFormat/>
+    <w:rsid w:val="000F4290"/>
+    <w:pPr>
+      <w:keepNext/>
+      <w:keepLines/>
+      <w:spacing w:before="480" w:after="0"/>
+      <w:outlineLvl w:val="0"/>
+    </w:pPr>
+    <w:rPr>
+      <w:rFonts w:asciiTheme="majorHAnsi" w:eastAsiaTheme="majorEastAsia" w:hAnsiTheme="majorHAnsi" w:cstheme="majorBidi"/>
+      <w:b/>
+      <w:bCs/>
+      <w:color w:val="365F91" w:themeColor="accent1" w:themeShade="BF"/>
+      <w:sz w:val="28"/>
+      <w:szCs w:val="28"/>
+    </w:rPr>
+  </w:style>
   <w:style w:type="character" w:default="1" w:styleId="a0">
     <w:name w:val="Default Paragraph Font"/>
     <w:uiPriority w:val="1"/>
-    <w:semiHidden/>
     <w:unhideWhenUsed/>
   </w:style>
   <w:style w:type="table" w:default="1" w:styleId="a1">
@@ -211,6 +466,66 @@
     <w:uiPriority w:val="99"/>
     <w:semiHidden/>
     <w:unhideWhenUsed/>
+  </w:style>
+  <w:style w:type="character" w:customStyle="1" w:styleId="10">
+    <w:name w:val="Заголовок 1 Знак"/>
+    <w:basedOn w:val="a0"/>
+    <w:link w:val="1"/>
+    <w:uiPriority w:val="9"/>
+    <w:rsid w:val="000F4290"/>
+    <w:rPr>
+      <w:rFonts w:asciiTheme="majorHAnsi" w:eastAsiaTheme="majorEastAsia" w:hAnsiTheme="majorHAnsi" w:cstheme="majorBidi"/>
+      <w:b/>
+      <w:bCs/>
+      <w:color w:val="365F91" w:themeColor="accent1" w:themeShade="BF"/>
+      <w:sz w:val="28"/>
+      <w:szCs w:val="28"/>
+    </w:rPr>
+  </w:style>
+  <w:style w:type="paragraph" w:styleId="a3">
+    <w:name w:val="TOC Heading"/>
+    <w:basedOn w:val="1"/>
+    <w:next w:val="a"/>
+    <w:uiPriority w:val="39"/>
+    <w:unhideWhenUsed/>
+    <w:qFormat/>
+    <w:rsid w:val="000F4290"/>
+    <w:pPr>
+      <w:outlineLvl w:val="9"/>
+    </w:pPr>
+    <w:rPr>
+      <w:lang w:eastAsia="ru-RU"/>
+    </w:rPr>
+  </w:style>
+  <w:style w:type="paragraph" w:styleId="a4">
+    <w:name w:val="Balloon Text"/>
+    <w:basedOn w:val="a"/>
+    <w:link w:val="a5"/>
+    <w:uiPriority w:val="99"/>
+    <w:semiHidden/>
+    <w:unhideWhenUsed/>
+    <w:rsid w:val="000F4290"/>
+    <w:pPr>
+      <w:spacing w:after="0" w:line="240" w:lineRule="auto"/>
+    </w:pPr>
+    <w:rPr>
+      <w:rFonts w:ascii="Tahoma" w:hAnsi="Tahoma" w:cs="Tahoma"/>
+      <w:sz w:val="16"/>
+      <w:szCs w:val="16"/>
+    </w:rPr>
+  </w:style>
+  <w:style w:type="character" w:customStyle="1" w:styleId="a5">
+    <w:name w:val="Текст выноски Знак"/>
+    <w:basedOn w:val="a0"/>
+    <w:link w:val="a4"/>
+    <w:uiPriority w:val="99"/>
+    <w:semiHidden/>
+    <w:rsid w:val="000F4290"/>
+    <w:rPr>
+      <w:rFonts w:ascii="Tahoma" w:hAnsi="Tahoma" w:cs="Tahoma"/>
+      <w:sz w:val="16"/>
+      <w:szCs w:val="16"/>
+    </w:rPr>
   </w:style>
 </w:styles>
 </file>
@@ -375,10 +690,32 @@
     <w:name w:val="Normal"/>
     <w:qFormat/>
   </w:style>
+  <w:style w:type="paragraph" w:styleId="1">
+    <w:name w:val="heading 1"/>
+    <w:basedOn w:val="a"/>
+    <w:next w:val="a"/>
+    <w:link w:val="10"/>
+    <w:uiPriority w:val="9"/>
+    <w:qFormat/>
+    <w:rsid w:val="000F4290"/>
+    <w:pPr>
+      <w:keepNext/>
+      <w:keepLines/>
+      <w:spacing w:before="480" w:after="0"/>
+      <w:outlineLvl w:val="0"/>
+    </w:pPr>
+    <w:rPr>
+      <w:rFonts w:asciiTheme="majorHAnsi" w:eastAsiaTheme="majorEastAsia" w:hAnsiTheme="majorHAnsi" w:cstheme="majorBidi"/>
+      <w:b/>
+      <w:bCs/>
+      <w:color w:val="365F91" w:themeColor="accent1" w:themeShade="BF"/>
+      <w:sz w:val="28"/>
+      <w:szCs w:val="28"/>
+    </w:rPr>
+  </w:style>
   <w:style w:type="character" w:default="1" w:styleId="a0">
     <w:name w:val="Default Paragraph Font"/>
     <w:uiPriority w:val="1"/>
-    <w:semiHidden/>
     <w:unhideWhenUsed/>
   </w:style>
   <w:style w:type="table" w:default="1" w:styleId="a1">
@@ -401,6 +738,66 @@
     <w:uiPriority w:val="99"/>
     <w:semiHidden/>
     <w:unhideWhenUsed/>
+  </w:style>
+  <w:style w:type="character" w:customStyle="1" w:styleId="10">
+    <w:name w:val="Заголовок 1 Знак"/>
+    <w:basedOn w:val="a0"/>
+    <w:link w:val="1"/>
+    <w:uiPriority w:val="9"/>
+    <w:rsid w:val="000F4290"/>
+    <w:rPr>
+      <w:rFonts w:asciiTheme="majorHAnsi" w:eastAsiaTheme="majorEastAsia" w:hAnsiTheme="majorHAnsi" w:cstheme="majorBidi"/>
+      <w:b/>
+      <w:bCs/>
+      <w:color w:val="365F91" w:themeColor="accent1" w:themeShade="BF"/>
+      <w:sz w:val="28"/>
+      <w:szCs w:val="28"/>
+    </w:rPr>
+  </w:style>
+  <w:style w:type="paragraph" w:styleId="a3">
+    <w:name w:val="TOC Heading"/>
+    <w:basedOn w:val="1"/>
+    <w:next w:val="a"/>
+    <w:uiPriority w:val="39"/>
+    <w:unhideWhenUsed/>
+    <w:qFormat/>
+    <w:rsid w:val="000F4290"/>
+    <w:pPr>
+      <w:outlineLvl w:val="9"/>
+    </w:pPr>
+    <w:rPr>
+      <w:lang w:eastAsia="ru-RU"/>
+    </w:rPr>
+  </w:style>
+  <w:style w:type="paragraph" w:styleId="a4">
+    <w:name w:val="Balloon Text"/>
+    <w:basedOn w:val="a"/>
+    <w:link w:val="a5"/>
+    <w:uiPriority w:val="99"/>
+    <w:semiHidden/>
+    <w:unhideWhenUsed/>
+    <w:rsid w:val="000F4290"/>
+    <w:pPr>
+      <w:spacing w:after="0" w:line="240" w:lineRule="auto"/>
+    </w:pPr>
+    <w:rPr>
+      <w:rFonts w:ascii="Tahoma" w:hAnsi="Tahoma" w:cs="Tahoma"/>
+      <w:sz w:val="16"/>
+      <w:szCs w:val="16"/>
+    </w:rPr>
+  </w:style>
+  <w:style w:type="character" w:customStyle="1" w:styleId="a5">
+    <w:name w:val="Текст выноски Знак"/>
+    <w:basedOn w:val="a0"/>
+    <w:link w:val="a4"/>
+    <w:uiPriority w:val="99"/>
+    <w:semiHidden/>
+    <w:rsid w:val="000F4290"/>
+    <w:rPr>
+      <w:rFonts w:ascii="Tahoma" w:hAnsi="Tahoma" w:cs="Tahoma"/>
+      <w:sz w:val="16"/>
+      <w:szCs w:val="16"/>
+    </w:rPr>
   </w:style>
 </w:styles>
 </file>
@@ -688,4 +1085,16 @@
   <a:objectDefaults/>
   <a:extraClrSchemeLst/>
 </a:theme>
+</file>
+
+<file path=customXml/item1.xml><?xml version="1.0" encoding="utf-8"?>
+<b:Sources xmlns:b="http://schemas.openxmlformats.org/officeDocument/2006/bibliography" xmlns="http://schemas.openxmlformats.org/officeDocument/2006/bibliography" SelectedStyle="\APA.XSL" StyleName="APA"/>
+</file>
+
+<file path=customXml/itemProps1.xml><?xml version="1.0" encoding="utf-8"?>
+<ds:datastoreItem xmlns:ds="http://schemas.openxmlformats.org/officeDocument/2006/customXml" ds:itemID="{569FFEAC-5B22-4C50-AFA5-81AFAA051714}">
+  <ds:schemaRefs>
+    <ds:schemaRef ds:uri="http://schemas.openxmlformats.org/officeDocument/2006/bibliography"/>
+  </ds:schemaRefs>
+</ds:datastoreItem>
 </file>
</xml_diff>